<commit_message>
report codes applied to all documents
</commit_message>
<xml_diff>
--- a/report/misc/style-SAP.docx
+++ b/report/misc/style-SAP.docx
@@ -1191,7 +1191,7 @@
         <mc:Choice Requires="wps">
           <w:drawing>
             <wp:inline distT="0" distB="0" distL="0" distR="0" wp14:anchorId="3A025318">
-              <wp:extent cx="6123940" cy="21590"/>
+              <wp:extent cx="6124575" cy="22225"/>
               <wp:effectExtent l="0" t="0" r="0" b="0"/>
               <wp:docPr id="2" name="Forma2"/>
               <a:graphic xmlns:a="http://schemas.openxmlformats.org/drawingml/2006/main">
@@ -1201,7 +1201,7 @@
                     <wps:spPr>
                       <a:xfrm>
                         <a:off x="0" y="0"/>
-                        <a:ext cx="6123240" cy="20880"/>
+                        <a:ext cx="6123960" cy="21600"/>
                       </a:xfrm>
                       <a:prstGeom prst="rect">
                         <a:avLst/>
@@ -1228,7 +1228,7 @@
         </mc:Choice>
         <mc:Fallback>
           <w:pict>
-            <v:rect id="shape_0" ID="Forma2" fillcolor="#a0a0a0" stroked="f" style="position:absolute;margin-left:0pt;margin-top:-1.7pt;width:482.1pt;height:1.6pt;mso-wrap-style:none;v-text-anchor:middle;mso-position-vertical:top" wp14:anchorId="3A025318">
+            <v:rect id="shape_0" ID="Forma2" path="m0,0l-2147483645,0l-2147483645,-2147483646l0,-2147483646xe" fillcolor="#a0a0a0" stroked="f" style="position:absolute;margin-left:0pt;margin-top:-1.75pt;width:482.15pt;height:1.65pt;mso-wrap-style:none;v-text-anchor:middle;mso-position-vertical:top" wp14:anchorId="3A025318">
               <v:fill o:detectmouseclick="t" type="solid" color2="#5f5f5f"/>
               <v:stroke color="#3465a4" joinstyle="round" endcap="flat"/>
               <w10:wrap type="square"/>
@@ -1256,9 +1256,9 @@
       <w:gridCol w:w="3685"/>
       <w:gridCol w:w="170"/>
       <w:gridCol w:w="3798"/>
-      <w:gridCol w:w="172"/>
+      <w:gridCol w:w="173"/>
       <w:gridCol w:w="794"/>
-      <w:gridCol w:w="168"/>
+      <w:gridCol w:w="167"/>
       <w:gridCol w:w="850"/>
     </w:tblGrid>
     <w:tr>
@@ -1450,7 +1450,7 @@
       </w:tc>
       <w:tc>
         <w:tcPr>
-          <w:tcW w:w="172" w:type="dxa"/>
+          <w:tcW w:w="173" w:type="dxa"/>
           <w:tcBorders/>
           <w:shd w:fill="auto" w:val="clear"/>
           <w:vAlign w:val="center"/>
@@ -1554,7 +1554,7 @@
       </w:tc>
       <w:tc>
         <w:tcPr>
-          <w:tcW w:w="168" w:type="dxa"/>
+          <w:tcW w:w="167" w:type="dxa"/>
           <w:tcBorders/>
           <w:shd w:fill="auto" w:val="clear"/>
           <w:vAlign w:val="center"/>
@@ -1926,7 +1926,7 @@
               <w:sz w:val="18"/>
               <w:szCs w:val="18"/>
             </w:rPr>
-            <w:t>https://github.com/philsf-biostat/analise_dados_XX_aaaa</w:t>
+            <w:t>https://github.com/philsf-biostat/analise_dados_JF_2021</w:t>
           </w:r>
         </w:p>
       </w:tc>
@@ -1945,7 +1945,7 @@
         <mc:Choice Requires="wps">
           <w:drawing>
             <wp:inline distT="0" distB="1270" distL="0" distR="0" wp14:anchorId="6B2BA233">
-              <wp:extent cx="6123305" cy="21590"/>
+              <wp:extent cx="6123940" cy="22225"/>
               <wp:effectExtent l="0" t="0" r="0" b="1270"/>
               <wp:docPr id="1" name="Forma1"/>
               <a:graphic xmlns:a="http://schemas.openxmlformats.org/drawingml/2006/main">
@@ -1955,7 +1955,7 @@
                     <wps:spPr>
                       <a:xfrm>
                         <a:off x="0" y="0"/>
-                        <a:ext cx="6122520" cy="20880"/>
+                        <a:ext cx="6123240" cy="21600"/>
                       </a:xfrm>
                       <a:prstGeom prst="rect">
                         <a:avLst/>
@@ -1982,7 +1982,7 @@
         </mc:Choice>
         <mc:Fallback>
           <w:pict>
-            <v:rect id="shape_0" ID="Forma1" fillcolor="#a0a0a0" stroked="f" style="position:absolute;margin-left:0pt;margin-top:-1.8pt;width:482.05pt;height:1.6pt;mso-wrap-style:none;v-text-anchor:middle;mso-position-vertical:top" wp14:anchorId="6B2BA233">
+            <v:rect id="shape_0" ID="Forma1" path="m0,0l-2147483645,0l-2147483645,-2147483646l0,-2147483646xe" fillcolor="#a0a0a0" stroked="f" style="position:absolute;margin-left:0pt;margin-top:-1.85pt;width:482.1pt;height:1.65pt;mso-wrap-style:none;v-text-anchor:middle;mso-position-vertical:top" wp14:anchorId="6B2BA233">
               <v:fill o:detectmouseclick="t" type="solid" color2="#5f5f5f"/>
               <v:stroke color="#3465a4" joinstyle="round" endcap="flat"/>
               <w10:wrap type="square"/>

</xml_diff>